<commit_message>
Added Exp1 Results and Report
- Finished the remaining experiment 1 simulations
- Finished the project report
</commit_message>
<xml_diff>
--- a/MAJMAR_project_development_results.docx
+++ b/MAJMAR_project_development_results.docx
@@ -1737,21 +1737,7 @@
           <w:szCs w:val="24"/>
         </w:rPr>
         <w:lastRenderedPageBreak/>
-        <w:t>Experiment type 1 from the paper, “</w:t>
-      </w:r>
-      <w:r>
-        <w:rPr>
-          <w:sz w:val="24"/>
-          <w:szCs w:val="24"/>
-        </w:rPr>
-        <w:t>Modeling a Major Maritime Disaster Scenario using the Universal Modeling Framework for Sequential Decisions”</w:t>
-      </w:r>
-      <w:r>
-        <w:rPr>
-          <w:sz w:val="24"/>
-          <w:szCs w:val="24"/>
-        </w:rPr>
-        <w:t xml:space="preserve"> revolves around testing the impact of deploying 1, 3, or 6 helicopters on the number of lives saved, given the coast guard ship might arrive immediately or at any time up to a week later.</w:t>
+        <w:t>Experiment type 1 from the paper, “Modeling a Major Maritime Disaster Scenario using the Universal Modeling Framework for Sequential Decisions” revolves around testing the impact of deploying 1, 3, or 6 helicopters on the number of lives saved, given the coast guard ship might arrive immediately or at any time up to a week later.</w:t>
       </w:r>
       <w:r>
         <w:rPr>
@@ -2013,21 +1999,37 @@
                 <w:szCs w:val="24"/>
               </w:rPr>
             </w:pPr>
+            <w:r>
+              <w:rPr>
+                <w:rFonts w:eastAsiaTheme="minorEastAsia"/>
+                <w:sz w:val="24"/>
+                <w:szCs w:val="24"/>
+              </w:rPr>
+              <w:t>195.42 ± 0.8017</w:t>
+            </w:r>
           </w:p>
         </w:tc>
         <w:tc>
           <w:tcPr>
             <w:tcW w:w="2338" w:type="dxa"/>
-          </w:tcPr>
-          <w:p>
-            <w:pPr>
-              <w:jc w:val="center"/>
-              <w:rPr>
-                <w:rFonts w:eastAsiaTheme="minorEastAsia"/>
-                <w:sz w:val="24"/>
-                <w:szCs w:val="24"/>
-              </w:rPr>
-            </w:pPr>
+            <w:vAlign w:val="bottom"/>
+          </w:tcPr>
+          <w:p>
+            <w:pPr>
+              <w:jc w:val="center"/>
+              <w:rPr>
+                <w:rFonts w:eastAsiaTheme="minorEastAsia"/>
+                <w:sz w:val="24"/>
+                <w:szCs w:val="24"/>
+              </w:rPr>
+            </w:pPr>
+            <w:r>
+              <w:rPr>
+                <w:rFonts w:ascii="Calibri" w:hAnsi="Calibri" w:cs="Calibri"/>
+                <w:color w:val="000000"/>
+              </w:rPr>
+              <w:t>209.18 ± 0.9127</w:t>
+            </w:r>
           </w:p>
         </w:tc>
       </w:tr>
@@ -2091,21 +2093,37 @@
                 <w:szCs w:val="24"/>
               </w:rPr>
             </w:pPr>
+            <w:r>
+              <w:rPr>
+                <w:rFonts w:eastAsiaTheme="minorEastAsia"/>
+                <w:sz w:val="24"/>
+                <w:szCs w:val="24"/>
+              </w:rPr>
+              <w:t>187.82 ± 0.9093</w:t>
+            </w:r>
           </w:p>
         </w:tc>
         <w:tc>
           <w:tcPr>
             <w:tcW w:w="2338" w:type="dxa"/>
-          </w:tcPr>
-          <w:p>
-            <w:pPr>
-              <w:jc w:val="center"/>
-              <w:rPr>
-                <w:rFonts w:eastAsiaTheme="minorEastAsia"/>
-                <w:sz w:val="24"/>
-                <w:szCs w:val="24"/>
-              </w:rPr>
-            </w:pPr>
+            <w:vAlign w:val="bottom"/>
+          </w:tcPr>
+          <w:p>
+            <w:pPr>
+              <w:jc w:val="center"/>
+              <w:rPr>
+                <w:rFonts w:eastAsiaTheme="minorEastAsia"/>
+                <w:sz w:val="24"/>
+                <w:szCs w:val="24"/>
+              </w:rPr>
+            </w:pPr>
+            <w:r>
+              <w:rPr>
+                <w:rFonts w:ascii="Calibri" w:hAnsi="Calibri" w:cs="Calibri"/>
+                <w:color w:val="000000"/>
+              </w:rPr>
+              <w:t>201.39 ± 0.8940</w:t>
+            </w:r>
           </w:p>
         </w:tc>
       </w:tr>
@@ -2193,21 +2211,37 @@
                 <w:szCs w:val="24"/>
               </w:rPr>
             </w:pPr>
+            <w:r>
+              <w:rPr>
+                <w:rFonts w:eastAsiaTheme="minorEastAsia"/>
+                <w:sz w:val="24"/>
+                <w:szCs w:val="24"/>
+              </w:rPr>
+              <w:t>179.61 ± 0.9108</w:t>
+            </w:r>
           </w:p>
         </w:tc>
         <w:tc>
           <w:tcPr>
             <w:tcW w:w="2338" w:type="dxa"/>
-          </w:tcPr>
-          <w:p>
-            <w:pPr>
-              <w:jc w:val="center"/>
-              <w:rPr>
-                <w:rFonts w:eastAsiaTheme="minorEastAsia"/>
-                <w:sz w:val="24"/>
-                <w:szCs w:val="24"/>
-              </w:rPr>
-            </w:pPr>
+            <w:vAlign w:val="bottom"/>
+          </w:tcPr>
+          <w:p>
+            <w:pPr>
+              <w:jc w:val="center"/>
+              <w:rPr>
+                <w:rFonts w:eastAsiaTheme="minorEastAsia"/>
+                <w:sz w:val="24"/>
+                <w:szCs w:val="24"/>
+              </w:rPr>
+            </w:pPr>
+            <w:r>
+              <w:rPr>
+                <w:rFonts w:ascii="Calibri" w:hAnsi="Calibri" w:cs="Calibri"/>
+                <w:color w:val="000000"/>
+              </w:rPr>
+              <w:t>194.27 ± 0.9479</w:t>
+            </w:r>
           </w:p>
         </w:tc>
       </w:tr>
@@ -2271,21 +2305,37 @@
                 <w:szCs w:val="24"/>
               </w:rPr>
             </w:pPr>
+            <w:r>
+              <w:rPr>
+                <w:rFonts w:eastAsiaTheme="minorEastAsia"/>
+                <w:sz w:val="24"/>
+                <w:szCs w:val="24"/>
+              </w:rPr>
+              <w:t>170.93 ± 0.7282</w:t>
+            </w:r>
           </w:p>
         </w:tc>
         <w:tc>
           <w:tcPr>
             <w:tcW w:w="2338" w:type="dxa"/>
-          </w:tcPr>
-          <w:p>
-            <w:pPr>
-              <w:jc w:val="center"/>
-              <w:rPr>
-                <w:rFonts w:eastAsiaTheme="minorEastAsia"/>
-                <w:sz w:val="24"/>
-                <w:szCs w:val="24"/>
-              </w:rPr>
-            </w:pPr>
+            <w:vAlign w:val="bottom"/>
+          </w:tcPr>
+          <w:p>
+            <w:pPr>
+              <w:jc w:val="center"/>
+              <w:rPr>
+                <w:rFonts w:eastAsiaTheme="minorEastAsia"/>
+                <w:sz w:val="24"/>
+                <w:szCs w:val="24"/>
+              </w:rPr>
+            </w:pPr>
+            <w:r>
+              <w:rPr>
+                <w:rFonts w:ascii="Calibri" w:hAnsi="Calibri" w:cs="Calibri"/>
+                <w:color w:val="000000"/>
+              </w:rPr>
+              <w:t>185.73 ± 0.8626</w:t>
+            </w:r>
           </w:p>
         </w:tc>
       </w:tr>
@@ -2349,21 +2399,37 @@
                 <w:szCs w:val="24"/>
               </w:rPr>
             </w:pPr>
+            <w:r>
+              <w:rPr>
+                <w:rFonts w:eastAsiaTheme="minorEastAsia"/>
+                <w:sz w:val="24"/>
+                <w:szCs w:val="24"/>
+              </w:rPr>
+              <w:t>163.89 ± 0.7433</w:t>
+            </w:r>
           </w:p>
         </w:tc>
         <w:tc>
           <w:tcPr>
             <w:tcW w:w="2338" w:type="dxa"/>
-          </w:tcPr>
-          <w:p>
-            <w:pPr>
-              <w:jc w:val="center"/>
-              <w:rPr>
-                <w:rFonts w:eastAsiaTheme="minorEastAsia"/>
-                <w:sz w:val="24"/>
-                <w:szCs w:val="24"/>
-              </w:rPr>
-            </w:pPr>
+            <w:vAlign w:val="bottom"/>
+          </w:tcPr>
+          <w:p>
+            <w:pPr>
+              <w:jc w:val="center"/>
+              <w:rPr>
+                <w:rFonts w:eastAsiaTheme="minorEastAsia"/>
+                <w:sz w:val="24"/>
+                <w:szCs w:val="24"/>
+              </w:rPr>
+            </w:pPr>
+            <w:r>
+              <w:rPr>
+                <w:rFonts w:ascii="Calibri" w:hAnsi="Calibri" w:cs="Calibri"/>
+                <w:color w:val="000000"/>
+              </w:rPr>
+              <w:t>178.71 ± 0.8204</w:t>
+            </w:r>
           </w:p>
         </w:tc>
       </w:tr>
@@ -2427,21 +2493,37 @@
                 <w:szCs w:val="24"/>
               </w:rPr>
             </w:pPr>
+            <w:r>
+              <w:rPr>
+                <w:rFonts w:eastAsiaTheme="minorEastAsia"/>
+                <w:sz w:val="24"/>
+                <w:szCs w:val="24"/>
+              </w:rPr>
+              <w:t>157.3 ± 0.7611</w:t>
+            </w:r>
           </w:p>
         </w:tc>
         <w:tc>
           <w:tcPr>
             <w:tcW w:w="2338" w:type="dxa"/>
-          </w:tcPr>
-          <w:p>
-            <w:pPr>
-              <w:jc w:val="center"/>
-              <w:rPr>
-                <w:rFonts w:eastAsiaTheme="minorEastAsia"/>
-                <w:sz w:val="24"/>
-                <w:szCs w:val="24"/>
-              </w:rPr>
-            </w:pPr>
+            <w:vAlign w:val="bottom"/>
+          </w:tcPr>
+          <w:p>
+            <w:pPr>
+              <w:jc w:val="center"/>
+              <w:rPr>
+                <w:rFonts w:eastAsiaTheme="minorEastAsia"/>
+                <w:sz w:val="24"/>
+                <w:szCs w:val="24"/>
+              </w:rPr>
+            </w:pPr>
+            <w:r>
+              <w:rPr>
+                <w:rFonts w:ascii="Calibri" w:hAnsi="Calibri" w:cs="Calibri"/>
+                <w:color w:val="000000"/>
+              </w:rPr>
+              <w:t>172.19 ± 0.9128</w:t>
+            </w:r>
           </w:p>
         </w:tc>
       </w:tr>
@@ -2505,21 +2587,37 @@
                 <w:szCs w:val="24"/>
               </w:rPr>
             </w:pPr>
+            <w:r>
+              <w:rPr>
+                <w:rFonts w:eastAsiaTheme="minorEastAsia"/>
+                <w:sz w:val="24"/>
+                <w:szCs w:val="24"/>
+              </w:rPr>
+              <w:t>147.61 ± 0.8240</w:t>
+            </w:r>
           </w:p>
         </w:tc>
         <w:tc>
           <w:tcPr>
             <w:tcW w:w="2338" w:type="dxa"/>
-          </w:tcPr>
-          <w:p>
-            <w:pPr>
-              <w:jc w:val="center"/>
-              <w:rPr>
-                <w:rFonts w:eastAsiaTheme="minorEastAsia"/>
-                <w:sz w:val="24"/>
-                <w:szCs w:val="24"/>
-              </w:rPr>
-            </w:pPr>
+            <w:vAlign w:val="bottom"/>
+          </w:tcPr>
+          <w:p>
+            <w:pPr>
+              <w:jc w:val="center"/>
+              <w:rPr>
+                <w:rFonts w:eastAsiaTheme="minorEastAsia"/>
+                <w:sz w:val="24"/>
+                <w:szCs w:val="24"/>
+              </w:rPr>
+            </w:pPr>
+            <w:r>
+              <w:rPr>
+                <w:rFonts w:ascii="Calibri" w:hAnsi="Calibri" w:cs="Calibri"/>
+                <w:color w:val="000000"/>
+              </w:rPr>
+              <w:t>166 ± 0.8486</w:t>
+            </w:r>
           </w:p>
         </w:tc>
       </w:tr>
@@ -2583,21 +2681,37 @@
                 <w:szCs w:val="24"/>
               </w:rPr>
             </w:pPr>
+            <w:r>
+              <w:rPr>
+                <w:rFonts w:eastAsiaTheme="minorEastAsia"/>
+                <w:sz w:val="24"/>
+                <w:szCs w:val="24"/>
+              </w:rPr>
+              <w:t>145.98 ± 0.5863</w:t>
+            </w:r>
           </w:p>
         </w:tc>
         <w:tc>
           <w:tcPr>
             <w:tcW w:w="2338" w:type="dxa"/>
-          </w:tcPr>
-          <w:p>
-            <w:pPr>
-              <w:jc w:val="center"/>
-              <w:rPr>
-                <w:rFonts w:eastAsiaTheme="minorEastAsia"/>
-                <w:sz w:val="24"/>
-                <w:szCs w:val="24"/>
-              </w:rPr>
-            </w:pPr>
+            <w:vAlign w:val="bottom"/>
+          </w:tcPr>
+          <w:p>
+            <w:pPr>
+              <w:jc w:val="center"/>
+              <w:rPr>
+                <w:rFonts w:eastAsiaTheme="minorEastAsia"/>
+                <w:sz w:val="24"/>
+                <w:szCs w:val="24"/>
+              </w:rPr>
+            </w:pPr>
+            <w:r>
+              <w:rPr>
+                <w:rFonts w:ascii="Calibri" w:hAnsi="Calibri" w:cs="Calibri"/>
+                <w:color w:val="000000"/>
+              </w:rPr>
+              <w:t>165.78 ± 0.7743</w:t>
+            </w:r>
           </w:p>
         </w:tc>
       </w:tr>
@@ -2661,21 +2775,37 @@
                 <w:szCs w:val="24"/>
               </w:rPr>
             </w:pPr>
+            <w:r>
+              <w:rPr>
+                <w:rFonts w:eastAsiaTheme="minorEastAsia"/>
+                <w:sz w:val="24"/>
+                <w:szCs w:val="24"/>
+              </w:rPr>
+              <w:t>146.03 ± 0.7261</w:t>
+            </w:r>
           </w:p>
         </w:tc>
         <w:tc>
           <w:tcPr>
             <w:tcW w:w="2338" w:type="dxa"/>
-          </w:tcPr>
-          <w:p>
-            <w:pPr>
-              <w:jc w:val="center"/>
-              <w:rPr>
-                <w:rFonts w:eastAsiaTheme="minorEastAsia"/>
-                <w:sz w:val="24"/>
-                <w:szCs w:val="24"/>
-              </w:rPr>
-            </w:pPr>
+            <w:vAlign w:val="bottom"/>
+          </w:tcPr>
+          <w:p>
+            <w:pPr>
+              <w:jc w:val="center"/>
+              <w:rPr>
+                <w:rFonts w:eastAsiaTheme="minorEastAsia"/>
+                <w:sz w:val="24"/>
+                <w:szCs w:val="24"/>
+              </w:rPr>
+            </w:pPr>
+            <w:r>
+              <w:rPr>
+                <w:rFonts w:ascii="Calibri" w:hAnsi="Calibri" w:cs="Calibri"/>
+                <w:color w:val="000000"/>
+              </w:rPr>
+              <w:t>166.69 ± 0.8580</w:t>
+            </w:r>
           </w:p>
         </w:tc>
       </w:tr>
@@ -2739,21 +2869,37 @@
                 <w:szCs w:val="24"/>
               </w:rPr>
             </w:pPr>
+            <w:r>
+              <w:rPr>
+                <w:rFonts w:eastAsiaTheme="minorEastAsia"/>
+                <w:sz w:val="24"/>
+                <w:szCs w:val="24"/>
+              </w:rPr>
+              <w:t>145.75 ± 0.6809</w:t>
+            </w:r>
           </w:p>
         </w:tc>
         <w:tc>
           <w:tcPr>
             <w:tcW w:w="2338" w:type="dxa"/>
-          </w:tcPr>
-          <w:p>
-            <w:pPr>
-              <w:jc w:val="center"/>
-              <w:rPr>
-                <w:rFonts w:eastAsiaTheme="minorEastAsia"/>
-                <w:sz w:val="24"/>
-                <w:szCs w:val="24"/>
-              </w:rPr>
-            </w:pPr>
+            <w:vAlign w:val="bottom"/>
+          </w:tcPr>
+          <w:p>
+            <w:pPr>
+              <w:jc w:val="center"/>
+              <w:rPr>
+                <w:rFonts w:eastAsiaTheme="minorEastAsia"/>
+                <w:sz w:val="24"/>
+                <w:szCs w:val="24"/>
+              </w:rPr>
+            </w:pPr>
+            <w:r>
+              <w:rPr>
+                <w:rFonts w:ascii="Calibri" w:hAnsi="Calibri" w:cs="Calibri"/>
+                <w:color w:val="000000"/>
+              </w:rPr>
+              <w:t>166.89 ± 0.7962</w:t>
+            </w:r>
           </w:p>
         </w:tc>
       </w:tr>
@@ -2817,21 +2963,37 @@
                 <w:szCs w:val="24"/>
               </w:rPr>
             </w:pPr>
+            <w:r>
+              <w:rPr>
+                <w:rFonts w:eastAsiaTheme="minorEastAsia"/>
+                <w:sz w:val="24"/>
+                <w:szCs w:val="24"/>
+              </w:rPr>
+              <w:t>145.44 ± 0.6676</w:t>
+            </w:r>
           </w:p>
         </w:tc>
         <w:tc>
           <w:tcPr>
             <w:tcW w:w="2338" w:type="dxa"/>
-          </w:tcPr>
-          <w:p>
-            <w:pPr>
-              <w:jc w:val="center"/>
-              <w:rPr>
-                <w:rFonts w:eastAsiaTheme="minorEastAsia"/>
-                <w:sz w:val="24"/>
-                <w:szCs w:val="24"/>
-              </w:rPr>
-            </w:pPr>
+            <w:vAlign w:val="bottom"/>
+          </w:tcPr>
+          <w:p>
+            <w:pPr>
+              <w:jc w:val="center"/>
+              <w:rPr>
+                <w:rFonts w:eastAsiaTheme="minorEastAsia"/>
+                <w:sz w:val="24"/>
+                <w:szCs w:val="24"/>
+              </w:rPr>
+            </w:pPr>
+            <w:r>
+              <w:rPr>
+                <w:rFonts w:ascii="Calibri" w:hAnsi="Calibri" w:cs="Calibri"/>
+                <w:color w:val="000000"/>
+              </w:rPr>
+              <w:t>166.81 ± 0.9677</w:t>
+            </w:r>
           </w:p>
         </w:tc>
       </w:tr>
@@ -2895,21 +3057,37 @@
                 <w:szCs w:val="24"/>
               </w:rPr>
             </w:pPr>
+            <w:r>
+              <w:rPr>
+                <w:rFonts w:eastAsiaTheme="minorEastAsia"/>
+                <w:sz w:val="24"/>
+                <w:szCs w:val="24"/>
+              </w:rPr>
+              <w:t>146.04 ± 0.7210</w:t>
+            </w:r>
           </w:p>
         </w:tc>
         <w:tc>
           <w:tcPr>
             <w:tcW w:w="2338" w:type="dxa"/>
-          </w:tcPr>
-          <w:p>
-            <w:pPr>
-              <w:jc w:val="center"/>
-              <w:rPr>
-                <w:rFonts w:eastAsiaTheme="minorEastAsia"/>
-                <w:sz w:val="24"/>
-                <w:szCs w:val="24"/>
-              </w:rPr>
-            </w:pPr>
+            <w:vAlign w:val="bottom"/>
+          </w:tcPr>
+          <w:p>
+            <w:pPr>
+              <w:jc w:val="center"/>
+              <w:rPr>
+                <w:rFonts w:eastAsiaTheme="minorEastAsia"/>
+                <w:sz w:val="24"/>
+                <w:szCs w:val="24"/>
+              </w:rPr>
+            </w:pPr>
+            <w:r>
+              <w:rPr>
+                <w:rFonts w:ascii="Calibri" w:hAnsi="Calibri" w:cs="Calibri"/>
+                <w:color w:val="000000"/>
+              </w:rPr>
+              <w:t>166.63 ± 0.7784</w:t>
+            </w:r>
           </w:p>
         </w:tc>
       </w:tr>
@@ -2973,21 +3151,37 @@
                 <w:szCs w:val="24"/>
               </w:rPr>
             </w:pPr>
+            <w:r>
+              <w:rPr>
+                <w:rFonts w:eastAsiaTheme="minorEastAsia"/>
+                <w:sz w:val="24"/>
+                <w:szCs w:val="24"/>
+              </w:rPr>
+              <w:t>145.64 ± 0.7970</w:t>
+            </w:r>
           </w:p>
         </w:tc>
         <w:tc>
           <w:tcPr>
             <w:tcW w:w="2338" w:type="dxa"/>
-          </w:tcPr>
-          <w:p>
-            <w:pPr>
-              <w:jc w:val="center"/>
-              <w:rPr>
-                <w:rFonts w:eastAsiaTheme="minorEastAsia"/>
-                <w:sz w:val="24"/>
-                <w:szCs w:val="24"/>
-              </w:rPr>
-            </w:pPr>
+            <w:vAlign w:val="bottom"/>
+          </w:tcPr>
+          <w:p>
+            <w:pPr>
+              <w:jc w:val="center"/>
+              <w:rPr>
+                <w:rFonts w:eastAsiaTheme="minorEastAsia"/>
+                <w:sz w:val="24"/>
+                <w:szCs w:val="24"/>
+              </w:rPr>
+            </w:pPr>
+            <w:r>
+              <w:rPr>
+                <w:rFonts w:ascii="Calibri" w:hAnsi="Calibri" w:cs="Calibri"/>
+                <w:color w:val="000000"/>
+              </w:rPr>
+              <w:t>167.25 ± 0.7896</w:t>
+            </w:r>
           </w:p>
         </w:tc>
       </w:tr>
@@ -3051,21 +3245,37 @@
                 <w:szCs w:val="24"/>
               </w:rPr>
             </w:pPr>
+            <w:r>
+              <w:rPr>
+                <w:rFonts w:eastAsiaTheme="minorEastAsia"/>
+                <w:sz w:val="24"/>
+                <w:szCs w:val="24"/>
+              </w:rPr>
+              <w:t>144.99 ± 0.7565</w:t>
+            </w:r>
           </w:p>
         </w:tc>
         <w:tc>
           <w:tcPr>
             <w:tcW w:w="2338" w:type="dxa"/>
-          </w:tcPr>
-          <w:p>
-            <w:pPr>
-              <w:jc w:val="center"/>
-              <w:rPr>
-                <w:rFonts w:eastAsiaTheme="minorEastAsia"/>
-                <w:sz w:val="24"/>
-                <w:szCs w:val="24"/>
-              </w:rPr>
-            </w:pPr>
+            <w:vAlign w:val="bottom"/>
+          </w:tcPr>
+          <w:p>
+            <w:pPr>
+              <w:jc w:val="center"/>
+              <w:rPr>
+                <w:rFonts w:eastAsiaTheme="minorEastAsia"/>
+                <w:sz w:val="24"/>
+                <w:szCs w:val="24"/>
+              </w:rPr>
+            </w:pPr>
+            <w:r>
+              <w:rPr>
+                <w:rFonts w:ascii="Calibri" w:hAnsi="Calibri" w:cs="Calibri"/>
+                <w:color w:val="000000"/>
+              </w:rPr>
+              <w:t>167.06 ± 0.8258</w:t>
+            </w:r>
           </w:p>
         </w:tc>
       </w:tr>
@@ -3129,21 +3339,37 @@
                 <w:szCs w:val="24"/>
               </w:rPr>
             </w:pPr>
+            <w:r>
+              <w:rPr>
+                <w:rFonts w:eastAsiaTheme="minorEastAsia"/>
+                <w:sz w:val="24"/>
+                <w:szCs w:val="24"/>
+              </w:rPr>
+              <w:t>145.71 ± 0.6933</w:t>
+            </w:r>
           </w:p>
         </w:tc>
         <w:tc>
           <w:tcPr>
             <w:tcW w:w="2338" w:type="dxa"/>
-          </w:tcPr>
-          <w:p>
-            <w:pPr>
-              <w:jc w:val="center"/>
-              <w:rPr>
-                <w:rFonts w:eastAsiaTheme="minorEastAsia"/>
-                <w:sz w:val="24"/>
-                <w:szCs w:val="24"/>
-              </w:rPr>
-            </w:pPr>
+            <w:vAlign w:val="bottom"/>
+          </w:tcPr>
+          <w:p>
+            <w:pPr>
+              <w:jc w:val="center"/>
+              <w:rPr>
+                <w:rFonts w:eastAsiaTheme="minorEastAsia"/>
+                <w:sz w:val="24"/>
+                <w:szCs w:val="24"/>
+              </w:rPr>
+            </w:pPr>
+            <w:r>
+              <w:rPr>
+                <w:rFonts w:ascii="Calibri" w:hAnsi="Calibri" w:cs="Calibri"/>
+                <w:color w:val="000000"/>
+              </w:rPr>
+              <w:t>166.53 ± 0.7732</w:t>
+            </w:r>
           </w:p>
         </w:tc>
       </w:tr>
@@ -3179,41 +3405,63 @@
             <w:pPr>
               <w:jc w:val="center"/>
               <w:rPr>
-                <w:rFonts w:eastAsiaTheme="minorEastAsia"/>
-                <w:sz w:val="24"/>
-                <w:szCs w:val="24"/>
-              </w:rPr>
-            </w:pPr>
+                <w:rFonts w:ascii="Calibri" w:hAnsi="Calibri" w:cs="Calibri"/>
+                <w:color w:val="000000"/>
+              </w:rPr>
+            </w:pPr>
+            <w:r>
+              <w:rPr>
+                <w:rFonts w:ascii="Calibri" w:hAnsi="Calibri" w:cs="Calibri"/>
+                <w:color w:val="000000"/>
+              </w:rPr>
+              <w:t>101.43 ± 0.5573</w:t>
+            </w:r>
           </w:p>
         </w:tc>
         <w:tc>
           <w:tcPr>
             <w:tcW w:w="2338" w:type="dxa"/>
-          </w:tcPr>
-          <w:p>
-            <w:pPr>
-              <w:jc w:val="center"/>
-              <w:rPr>
-                <w:rFonts w:eastAsiaTheme="minorEastAsia"/>
-                <w:sz w:val="24"/>
-                <w:szCs w:val="24"/>
-              </w:rPr>
-            </w:pPr>
+            <w:vAlign w:val="bottom"/>
+          </w:tcPr>
+          <w:p>
+            <w:pPr>
+              <w:jc w:val="center"/>
+              <w:rPr>
+                <w:rFonts w:eastAsiaTheme="minorEastAsia"/>
+                <w:sz w:val="24"/>
+                <w:szCs w:val="24"/>
+              </w:rPr>
+            </w:pPr>
+            <w:r>
+              <w:rPr>
+                <w:rFonts w:ascii="Calibri" w:hAnsi="Calibri" w:cs="Calibri"/>
+                <w:color w:val="000000"/>
+              </w:rPr>
+              <w:t>146.04 ± 0.7036</w:t>
+            </w:r>
           </w:p>
         </w:tc>
         <w:tc>
           <w:tcPr>
             <w:tcW w:w="2338" w:type="dxa"/>
-          </w:tcPr>
-          <w:p>
-            <w:pPr>
-              <w:jc w:val="center"/>
-              <w:rPr>
-                <w:rFonts w:eastAsiaTheme="minorEastAsia"/>
-                <w:sz w:val="24"/>
-                <w:szCs w:val="24"/>
-              </w:rPr>
-            </w:pPr>
+            <w:vAlign w:val="bottom"/>
+          </w:tcPr>
+          <w:p>
+            <w:pPr>
+              <w:jc w:val="center"/>
+              <w:rPr>
+                <w:rFonts w:eastAsiaTheme="minorEastAsia"/>
+                <w:sz w:val="24"/>
+                <w:szCs w:val="24"/>
+              </w:rPr>
+            </w:pPr>
+            <w:r>
+              <w:rPr>
+                <w:rFonts w:ascii="Calibri" w:hAnsi="Calibri" w:cs="Calibri"/>
+                <w:color w:val="000000"/>
+              </w:rPr>
+              <w:t>166.33 ± 0.7968</w:t>
+            </w:r>
           </w:p>
         </w:tc>
       </w:tr>
@@ -3221,33 +3469,344 @@
     <w:p>
       <w:pPr>
         <w:rPr>
-          <w:rFonts w:eastAsiaTheme="minorEastAsia"/>
-          <w:sz w:val="24"/>
-          <w:szCs w:val="24"/>
-        </w:rPr>
-      </w:pPr>
+          <w:sz w:val="24"/>
+          <w:szCs w:val="24"/>
+        </w:rPr>
+      </w:pPr>
+      <w:r>
+        <w:rPr>
+          <w:sz w:val="24"/>
+          <w:szCs w:val="24"/>
+        </w:rPr>
+        <w:t>Table #1: Experiment 1 results from the DEVS model</w:t>
+      </w:r>
     </w:p>
     <w:p>
       <w:pPr>
-        <w:jc w:val="center"/>
-        <w:rPr>
-          <w:rFonts w:eastAsiaTheme="minorEastAsia"/>
-          <w:sz w:val="24"/>
-          <w:szCs w:val="24"/>
-        </w:rPr>
-      </w:pPr>
+        <w:rPr>
+          <w:sz w:val="24"/>
+          <w:szCs w:val="24"/>
+        </w:rPr>
+      </w:pPr>
+      <w:r>
+        <w:rPr>
+          <w:sz w:val="24"/>
+          <w:szCs w:val="24"/>
+        </w:rPr>
+        <w:lastRenderedPageBreak/>
+        <w:drawing>
+          <wp:inline distT="0" distB="0" distL="0" distR="0" wp14:anchorId="342F6778" wp14:editId="6A6AD673">
+            <wp:extent cx="5267325" cy="3702496"/>
+            <wp:effectExtent l="0" t="0" r="0" b="0"/>
+            <wp:docPr id="1711860934" name="Picture 1" descr="A table with numbers and numbers&#10;&#10;Description automatically generated"/>
+            <wp:cNvGraphicFramePr>
+              <a:graphicFrameLocks xmlns:a="http://schemas.openxmlformats.org/drawingml/2006/main" noChangeAspect="1"/>
+            </wp:cNvGraphicFramePr>
+            <a:graphic xmlns:a="http://schemas.openxmlformats.org/drawingml/2006/main">
+              <a:graphicData uri="http://schemas.openxmlformats.org/drawingml/2006/picture">
+                <pic:pic xmlns:pic="http://schemas.openxmlformats.org/drawingml/2006/picture">
+                  <pic:nvPicPr>
+                    <pic:cNvPr id="1711860934" name="Picture 1" descr="A table with numbers and numbers&#10;&#10;Description automatically generated"/>
+                    <pic:cNvPicPr/>
+                  </pic:nvPicPr>
+                  <pic:blipFill>
+                    <a:blip r:embed="rId11"/>
+                    <a:stretch>
+                      <a:fillRect/>
+                    </a:stretch>
+                  </pic:blipFill>
+                  <pic:spPr>
+                    <a:xfrm>
+                      <a:off x="0" y="0"/>
+                      <a:ext cx="5282199" cy="3712951"/>
+                    </a:xfrm>
+                    <a:prstGeom prst="rect">
+                      <a:avLst/>
+                    </a:prstGeom>
+                  </pic:spPr>
+                </pic:pic>
+              </a:graphicData>
+            </a:graphic>
+          </wp:inline>
+        </w:drawing>
+      </w:r>
     </w:p>
     <w:p>
       <w:pPr>
-        <w:jc w:val="center"/>
-        <w:rPr>
-          <w:sz w:val="24"/>
-          <w:szCs w:val="24"/>
-        </w:rPr>
-      </w:pPr>
+        <w:rPr>
+          <w:sz w:val="24"/>
+          <w:szCs w:val="24"/>
+        </w:rPr>
+      </w:pPr>
+      <w:r>
+        <w:rPr>
+          <w:sz w:val="24"/>
+          <w:szCs w:val="24"/>
+        </w:rPr>
+        <w:t>Table #2: Experiment 1 results from the paper [1]</w:t>
+      </w:r>
+    </w:p>
+    <w:p>
+      <w:pPr>
+        <w:rPr>
+          <w:sz w:val="24"/>
+          <w:szCs w:val="24"/>
+        </w:rPr>
+      </w:pPr>
+      <w:r>
+        <w:rPr>
+          <w:sz w:val="24"/>
+          <w:szCs w:val="24"/>
+        </w:rPr>
+        <w:t xml:space="preserve">The results appear slightly different from the results obtained in the paper, so I will check if the difference is significant by using a </w:t>
+      </w:r>
+      <w:r>
+        <w:rPr>
+          <w:sz w:val="24"/>
+          <w:szCs w:val="24"/>
+        </w:rPr>
+        <w:t>Mann-Whitney U test. I chose this test because the results don’t appear to be normally distributed and the sample size is less than the central limit theorem’s minimum sample size of 30 for it to be considered normally distributed. This test is also the non-parametric equivalent of the unpaired t-test, so it is suitable for testing if there is a significant difference between the results. The first Mann-Whitney U test was done to compare the results from using one helicopter. With a U statistic of 9</w:t>
+      </w:r>
+      <w:r>
+        <w:rPr>
+          <w:sz w:val="24"/>
+          <w:szCs w:val="24"/>
+        </w:rPr>
+        <w:t>8</w:t>
+      </w:r>
+      <w:r>
+        <w:rPr>
+          <w:sz w:val="24"/>
+          <w:szCs w:val="24"/>
+        </w:rPr>
+        <w:t xml:space="preserve"> which is greater than the critical U statistic of </w:t>
+      </w:r>
+      <w:r>
+        <w:rPr>
+          <w:sz w:val="24"/>
+          <w:szCs w:val="24"/>
+        </w:rPr>
+        <w:t>75</w:t>
+      </w:r>
+      <w:r>
+        <w:rPr>
+          <w:sz w:val="24"/>
+          <w:szCs w:val="24"/>
+        </w:rPr>
+        <w:t xml:space="preserve"> at an alpha of 0.05 I cannot reject the null hypothesis that these results come from the same distribution, therefore there is no significant difference between them. For the second Mann-Whitney test I compared the results from using 3 helicopters and obtained a U statistic of </w:t>
+      </w:r>
+      <w:r>
+        <w:rPr>
+          <w:sz w:val="24"/>
+          <w:szCs w:val="24"/>
+        </w:rPr>
+        <w:t>72</w:t>
+      </w:r>
+      <w:r>
+        <w:rPr>
+          <w:sz w:val="24"/>
+          <w:szCs w:val="24"/>
+        </w:rPr>
+        <w:t xml:space="preserve"> which is </w:t>
+      </w:r>
+      <w:r>
+        <w:rPr>
+          <w:sz w:val="24"/>
+          <w:szCs w:val="24"/>
+        </w:rPr>
+        <w:t>less than the critical U statistic of 75,</w:t>
+      </w:r>
+      <w:r>
+        <w:rPr>
+          <w:sz w:val="24"/>
+          <w:szCs w:val="24"/>
+        </w:rPr>
+        <w:t xml:space="preserve"> therefore there </w:t>
+      </w:r>
+      <w:r>
+        <w:rPr>
+          <w:sz w:val="24"/>
+          <w:szCs w:val="24"/>
+        </w:rPr>
+        <w:t>I can reject the null hypothesis and there is a significant difference. Lastly,</w:t>
+      </w:r>
+      <w:r>
+        <w:rPr>
+          <w:sz w:val="24"/>
+          <w:szCs w:val="24"/>
+        </w:rPr>
+        <w:t xml:space="preserve"> when I conducted the third Mann-Whitney U test where I compared the results from using 6 helicopters, I obtained a U statistic of 5</w:t>
+      </w:r>
+      <w:r>
+        <w:rPr>
+          <w:sz w:val="24"/>
+          <w:szCs w:val="24"/>
+        </w:rPr>
+        <w:t>9</w:t>
+      </w:r>
+      <w:r>
+        <w:rPr>
+          <w:sz w:val="24"/>
+          <w:szCs w:val="24"/>
+        </w:rPr>
+        <w:t xml:space="preserve"> which is less than the critical U statistic of </w:t>
+      </w:r>
+      <w:r>
+        <w:rPr>
+          <w:sz w:val="24"/>
+          <w:szCs w:val="24"/>
+        </w:rPr>
+        <w:t>75</w:t>
+      </w:r>
+      <w:r>
+        <w:rPr>
+          <w:sz w:val="24"/>
+          <w:szCs w:val="24"/>
+        </w:rPr>
+        <w:t xml:space="preserve">. </w:t>
+      </w:r>
+      <w:r>
+        <w:rPr>
+          <w:sz w:val="24"/>
+          <w:szCs w:val="24"/>
+        </w:rPr>
+        <w:t>Therefore,</w:t>
+      </w:r>
+      <w:r>
+        <w:rPr>
+          <w:sz w:val="24"/>
+          <w:szCs w:val="24"/>
+        </w:rPr>
+        <w:t xml:space="preserve"> </w:t>
+      </w:r>
+      <w:r>
+        <w:rPr>
+          <w:sz w:val="24"/>
+          <w:szCs w:val="24"/>
+        </w:rPr>
+        <w:t>I can say there is a significant difference between the results for 3 and 6 helicopters obtained from the DEVS model in comparison to those obtained from the paper.</w:t>
+      </w:r>
+    </w:p>
+    <w:p>
+      <w:pPr>
+        <w:rPr>
+          <w:sz w:val="24"/>
+          <w:szCs w:val="24"/>
+        </w:rPr>
+      </w:pPr>
+      <w:r>
+        <w:rPr>
+          <w:sz w:val="24"/>
+          <w:szCs w:val="24"/>
+        </w:rPr>
+        <w:t xml:space="preserve">It can be seen that the results from the DEVS model converge at the same ship arrival time as those results shown in the paper, except for when 6 helicopters are </w:t>
+      </w:r>
+      <w:proofErr w:type="gramStart"/>
+      <w:r>
+        <w:rPr>
+          <w:sz w:val="24"/>
+          <w:szCs w:val="24"/>
+        </w:rPr>
+        <w:t>used</w:t>
+      </w:r>
+      <w:proofErr w:type="gramEnd"/>
+      <w:r>
+        <w:rPr>
+          <w:sz w:val="24"/>
+          <w:szCs w:val="24"/>
+        </w:rPr>
+        <w:t xml:space="preserve"> and the convergence happens 12 hours earlier in the paper’s results. For each group of results the value they converge to is different from the value the paper’s results converge to. For one helicopter and 6 </w:t>
+      </w:r>
+      <w:r>
+        <w:rPr>
+          <w:sz w:val="24"/>
+          <w:szCs w:val="24"/>
+        </w:rPr>
+        <w:lastRenderedPageBreak/>
+        <w:t>helicopters there is a difference of around 10 lives, whereas for 3 helicopters the difference is only 2 or 3 lives.</w:t>
+      </w:r>
+    </w:p>
+    <w:p>
+      <w:pPr>
+        <w:rPr>
+          <w:sz w:val="24"/>
+          <w:szCs w:val="24"/>
+        </w:rPr>
+      </w:pPr>
+      <w:r>
+        <w:rPr>
+          <w:sz w:val="24"/>
+          <w:szCs w:val="24"/>
+        </w:rPr>
+        <w:t>I think these discrepancies between the DEVS model results and the results from the paper might be because of a</w:t>
+      </w:r>
+      <w:r>
+        <w:rPr>
+          <w:sz w:val="24"/>
+          <w:szCs w:val="24"/>
+        </w:rPr>
+        <w:t xml:space="preserve"> mistake </w:t>
+      </w:r>
+      <w:r>
+        <w:rPr>
+          <w:sz w:val="24"/>
+          <w:szCs w:val="24"/>
+        </w:rPr>
+        <w:t xml:space="preserve">I made when designing the Helicopter atomic model. In the paper it says that it takes 3 hours total for a helicopter to </w:t>
+      </w:r>
+      <w:r>
+        <w:rPr>
+          <w:sz w:val="24"/>
+          <w:szCs w:val="24"/>
+        </w:rPr>
+        <w:t>load individuals from the evacuation site, fly back to the FOL, unload the individuals, and then return to the evacuation site. I must have missed the last part where the time includes the time to return to the evacuation site, because in the DEVS model it currently takes helicopters 3 hours to load individuals, return to the FOL, and unload the individuals. This would thankfully be an easy fix of changing their current travel time from 2.5 hours to 1.25 hours.</w:t>
+      </w:r>
+      <w:r>
+        <w:rPr>
+          <w:sz w:val="24"/>
+          <w:szCs w:val="24"/>
+        </w:rPr>
+        <w:t xml:space="preserve"> However, while this is a mistake, it seems that if the helicopters were taking longer to evacuate people fewer lives should have been saved, but in my results </w:t>
+      </w:r>
+      <w:r>
+        <w:rPr>
+          <w:sz w:val="24"/>
+          <w:szCs w:val="24"/>
+        </w:rPr>
+        <w:t xml:space="preserve">that use 3 and 6 helicopters </w:t>
+      </w:r>
+      <w:r>
+        <w:rPr>
+          <w:sz w:val="24"/>
+          <w:szCs w:val="24"/>
+        </w:rPr>
+        <w:t xml:space="preserve">more lives were saved on average than in the results from the paper. </w:t>
+      </w:r>
+    </w:p>
+    <w:p>
+      <w:pPr>
+        <w:rPr>
+          <w:sz w:val="24"/>
+          <w:szCs w:val="24"/>
+        </w:rPr>
+      </w:pPr>
+      <w:r>
+        <w:rPr>
+          <w:sz w:val="24"/>
+          <w:szCs w:val="24"/>
+        </w:rPr>
+        <w:t>In the future I will continue searching for a fix to validate the results from experiment 1, and then move on to replicating the results from experiments 2 and 3.</w:t>
+      </w:r>
+      <w:r>
+        <w:rPr>
+          <w:sz w:val="24"/>
+          <w:szCs w:val="24"/>
+        </w:rPr>
+        <w:t xml:space="preserve"> Though for the purposes of the SYSC 5104 class project this seems sufficient.</w:t>
+      </w:r>
     </w:p>
     <w:sectPr>
-      <w:headerReference w:type="default" r:id="rId11"/>
+      <w:headerReference w:type="default" r:id="rId12"/>
       <w:pgSz w:w="12240" w:h="15840"/>
       <w:pgMar w:top="1440" w:right="1440" w:bottom="1440" w:left="1440" w:header="708" w:footer="708" w:gutter="0"/>
       <w:cols w:space="708"/>

</xml_diff>